<commit_message>
printing cards tomorrow so this will be the last change made to card generation
</commit_message>
<xml_diff>
--- a/EntranceCards.docx
+++ b/EntranceCards.docx
@@ -73,7 +73,13 @@
               <w:rPr>
                 <w:noProof/>
               </w:rPr>
-              <w:t xml:space="preserve">Indoor: </w:t>
+              <w:t>Entrance</w:t>
+            </w:r>
+            <w:r>
+              <w:rPr>
+                <w:noProof/>
+              </w:rPr>
+              <w:t xml:space="preserve">: </w:t>
             </w:r>
             <w:r>
               <w:rPr>
@@ -118,7 +124,13 @@
               <w:rPr>
                 <w:noProof/>
               </w:rPr>
-              <w:t xml:space="preserve">Outdoor: </w:t>
+              <w:t>Exit</w:t>
+            </w:r>
+            <w:r>
+              <w:rPr>
+                <w:noProof/>
+              </w:rPr>
+              <w:t xml:space="preserve">: </w:t>
             </w:r>
             <w:r>
               <w:rPr>
@@ -204,8 +216,6 @@
               </w:rPr>
               <w:fldChar w:fldCharType="end"/>
             </w:r>
-            <w:bookmarkStart w:id="0" w:name="_GoBack"/>
-            <w:bookmarkEnd w:id="0"/>
           </w:p>
         </w:tc>
         <w:tc>
@@ -218,6 +228,262 @@
             </w:pPr>
           </w:p>
         </w:tc>
+        <w:tc>
+          <w:tcPr>
+            <w:tcW w:w="5040" w:type="dxa"/>
+            <w:vAlign w:val="center"/>
+          </w:tcPr>
+          <w:p>
+            <w:pPr>
+              <w:ind w:right="126"/>
+              <w:jc w:val="center"/>
+              <w:rPr>
+                <w:b/>
+                <w:noProof/>
+                <w:sz w:val="28"/>
+                <w:szCs w:val="28"/>
+              </w:rPr>
+            </w:pPr>
+            <w:r>
+              <w:rPr>
+                <w:noProof/>
+              </w:rPr>
+              <w:fldChar w:fldCharType="begin"/>
+            </w:r>
+            <w:r>
+              <w:rPr>
+                <w:noProof/>
+              </w:rPr>
+              <w:instrText xml:space="preserve"> NEXT </w:instrText>
+            </w:r>
+            <w:r>
+              <w:rPr>
+                <w:noProof/>
+              </w:rPr>
+              <w:fldChar w:fldCharType="separate"/>
+            </w:r>
+            <w:r>
+              <w:rPr>
+                <w:noProof/>
+              </w:rPr>
+              <w:t>«Next Record»</w:t>
+            </w:r>
+            <w:r>
+              <w:rPr>
+                <w:noProof/>
+              </w:rPr>
+              <w:fldChar w:fldCharType="end"/>
+            </w:r>
+            <w:r>
+              <w:rPr>
+                <w:b/>
+                <w:noProof/>
+                <w:sz w:val="28"/>
+                <w:szCs w:val="28"/>
+              </w:rPr>
+              <w:t xml:space="preserve"> </w:t>
+            </w:r>
+            <w:r>
+              <w:rPr>
+                <w:b/>
+                <w:noProof/>
+                <w:sz w:val="28"/>
+                <w:szCs w:val="28"/>
+              </w:rPr>
+              <w:t>Entrance</w:t>
+            </w:r>
+          </w:p>
+          <w:p>
+            <w:pPr>
+              <w:ind w:right="126"/>
+              <w:jc w:val="center"/>
+              <w:rPr>
+                <w:noProof/>
+              </w:rPr>
+            </w:pPr>
+          </w:p>
+          <w:p>
+            <w:pPr>
+              <w:ind w:right="126"/>
+              <w:jc w:val="center"/>
+              <w:rPr>
+                <w:noProof/>
+              </w:rPr>
+            </w:pPr>
+            <w:r>
+              <w:rPr>
+                <w:noProof/>
+              </w:rPr>
+              <w:t xml:space="preserve">Entrance: </w:t>
+            </w:r>
+            <w:r>
+              <w:rPr>
+                <w:noProof/>
+              </w:rPr>
+              <w:fldChar w:fldCharType="begin"/>
+            </w:r>
+            <w:r>
+              <w:rPr>
+                <w:noProof/>
+              </w:rPr>
+              <w:instrText xml:space="preserve"> MERGEFIELD entrance </w:instrText>
+            </w:r>
+            <w:r>
+              <w:rPr>
+                <w:noProof/>
+              </w:rPr>
+              <w:fldChar w:fldCharType="separate"/>
+            </w:r>
+            <w:r>
+              <w:rPr>
+                <w:noProof/>
+              </w:rPr>
+              <w:t>«entrance»</w:t>
+            </w:r>
+            <w:r>
+              <w:rPr>
+                <w:noProof/>
+              </w:rPr>
+              <w:fldChar w:fldCharType="end"/>
+            </w:r>
+          </w:p>
+          <w:p>
+            <w:pPr>
+              <w:ind w:right="126"/>
+              <w:jc w:val="center"/>
+              <w:rPr>
+                <w:noProof/>
+              </w:rPr>
+            </w:pPr>
+            <w:r>
+              <w:rPr>
+                <w:noProof/>
+              </w:rPr>
+              <w:t xml:space="preserve">Exit: </w:t>
+            </w:r>
+            <w:r>
+              <w:rPr>
+                <w:noProof/>
+              </w:rPr>
+              <w:fldChar w:fldCharType="begin"/>
+            </w:r>
+            <w:r>
+              <w:rPr>
+                <w:noProof/>
+              </w:rPr>
+              <w:instrText xml:space="preserve"> MERGEFIELD exit </w:instrText>
+            </w:r>
+            <w:r>
+              <w:rPr>
+                <w:noProof/>
+              </w:rPr>
+              <w:fldChar w:fldCharType="separate"/>
+            </w:r>
+            <w:r>
+              <w:rPr>
+                <w:noProof/>
+              </w:rPr>
+              <w:t>«exit»</w:t>
+            </w:r>
+            <w:r>
+              <w:rPr>
+                <w:noProof/>
+              </w:rPr>
+              <w:fldChar w:fldCharType="end"/>
+            </w:r>
+          </w:p>
+          <w:p>
+            <w:pPr>
+              <w:ind w:right="126"/>
+              <w:jc w:val="center"/>
+              <w:rPr>
+                <w:noProof/>
+              </w:rPr>
+            </w:pPr>
+          </w:p>
+          <w:p>
+            <w:pPr>
+              <w:ind w:right="126"/>
+              <w:jc w:val="center"/>
+            </w:pPr>
+            <w:r>
+              <w:rPr>
+                <w:noProof/>
+              </w:rPr>
+              <w:t xml:space="preserve">Direction: </w:t>
+            </w:r>
+            <w:r>
+              <w:rPr>
+                <w:noProof/>
+              </w:rPr>
+              <w:fldChar w:fldCharType="begin"/>
+            </w:r>
+            <w:r>
+              <w:rPr>
+                <w:noProof/>
+              </w:rPr>
+              <w:instrText xml:space="preserve"> MERGEFIELD direction </w:instrText>
+            </w:r>
+            <w:r>
+              <w:rPr>
+                <w:noProof/>
+              </w:rPr>
+              <w:fldChar w:fldCharType="separate"/>
+            </w:r>
+            <w:r>
+              <w:rPr>
+                <w:noProof/>
+              </w:rPr>
+              <w:t>«direction»</w:t>
+            </w:r>
+            <w:r>
+              <w:rPr>
+                <w:noProof/>
+              </w:rPr>
+              <w:fldChar w:fldCharType="end"/>
+            </w:r>
+          </w:p>
+        </w:tc>
+      </w:tr>
+      <w:tr>
+        <w:trPr>
+          <w:trHeight w:hRule="exact" w:val="720"/>
+        </w:trPr>
+        <w:tc>
+          <w:tcPr>
+            <w:tcW w:w="5040" w:type="dxa"/>
+          </w:tcPr>
+          <w:p>
+            <w:pPr>
+              <w:ind w:left="126" w:right="126"/>
+            </w:pPr>
+          </w:p>
+        </w:tc>
+        <w:tc>
+          <w:tcPr>
+            <w:tcW w:w="720" w:type="dxa"/>
+          </w:tcPr>
+          <w:p>
+            <w:pPr>
+              <w:ind w:left="126" w:right="126"/>
+            </w:pPr>
+          </w:p>
+        </w:tc>
+        <w:tc>
+          <w:tcPr>
+            <w:tcW w:w="5040" w:type="dxa"/>
+          </w:tcPr>
+          <w:p>
+            <w:pPr>
+              <w:ind w:left="126" w:right="126"/>
+            </w:pPr>
+          </w:p>
+        </w:tc>
+      </w:tr>
+      <w:tr>
+        <w:trPr>
+          <w:trHeight w:hRule="exact" w:val="2880"/>
+        </w:trPr>
         <w:tc>
           <w:tcPr>
             <w:tcW w:w="5040" w:type="dxa"/>
@@ -282,7 +548,7 @@
               <w:rPr>
                 <w:noProof/>
               </w:rPr>
-              <w:t xml:space="preserve">Indoor: </w:t>
+              <w:t xml:space="preserve">Entrance: </w:t>
             </w:r>
             <w:r>
               <w:rPr>
@@ -327,7 +593,7 @@
               <w:rPr>
                 <w:noProof/>
               </w:rPr>
-              <w:t xml:space="preserve">Outdoor: </w:t>
+              <w:t xml:space="preserve">Exit: </w:t>
             </w:r>
             <w:r>
               <w:rPr>
@@ -371,6 +637,210 @@
           </w:p>
           <w:p>
             <w:pPr>
+              <w:jc w:val="center"/>
+            </w:pPr>
+            <w:r>
+              <w:rPr>
+                <w:noProof/>
+              </w:rPr>
+              <w:t xml:space="preserve">Direction: </w:t>
+            </w:r>
+            <w:r>
+              <w:rPr>
+                <w:noProof/>
+              </w:rPr>
+              <w:fldChar w:fldCharType="begin"/>
+            </w:r>
+            <w:r>
+              <w:rPr>
+                <w:noProof/>
+              </w:rPr>
+              <w:instrText xml:space="preserve"> MERGEFIELD direction </w:instrText>
+            </w:r>
+            <w:r>
+              <w:rPr>
+                <w:noProof/>
+              </w:rPr>
+              <w:fldChar w:fldCharType="separate"/>
+            </w:r>
+            <w:r>
+              <w:rPr>
+                <w:noProof/>
+              </w:rPr>
+              <w:t>«direction»</w:t>
+            </w:r>
+            <w:r>
+              <w:rPr>
+                <w:noProof/>
+              </w:rPr>
+              <w:fldChar w:fldCharType="end"/>
+            </w:r>
+          </w:p>
+        </w:tc>
+        <w:tc>
+          <w:tcPr>
+            <w:tcW w:w="720" w:type="dxa"/>
+          </w:tcPr>
+          <w:p>
+            <w:pPr>
+              <w:ind w:left="126" w:right="126"/>
+            </w:pPr>
+          </w:p>
+        </w:tc>
+        <w:tc>
+          <w:tcPr>
+            <w:tcW w:w="5040" w:type="dxa"/>
+            <w:vAlign w:val="center"/>
+          </w:tcPr>
+          <w:p>
+            <w:pPr>
+              <w:ind w:right="126"/>
+              <w:jc w:val="center"/>
+              <w:rPr>
+                <w:b/>
+                <w:noProof/>
+                <w:sz w:val="28"/>
+                <w:szCs w:val="28"/>
+              </w:rPr>
+            </w:pPr>
+            <w:fldSimple w:instr=" NEXT ">
+              <w:r>
+                <w:rPr>
+                  <w:noProof/>
+                </w:rPr>
+                <w:t>«Next Record»</w:t>
+              </w:r>
+            </w:fldSimple>
+            <w:r>
+              <w:rPr>
+                <w:b/>
+                <w:noProof/>
+                <w:sz w:val="28"/>
+                <w:szCs w:val="28"/>
+              </w:rPr>
+              <w:t xml:space="preserve"> </w:t>
+            </w:r>
+            <w:r>
+              <w:rPr>
+                <w:b/>
+                <w:noProof/>
+                <w:sz w:val="28"/>
+                <w:szCs w:val="28"/>
+              </w:rPr>
+              <w:t>Entrance</w:t>
+            </w:r>
+          </w:p>
+          <w:p>
+            <w:pPr>
+              <w:ind w:right="126"/>
+              <w:jc w:val="center"/>
+              <w:rPr>
+                <w:noProof/>
+              </w:rPr>
+            </w:pPr>
+          </w:p>
+          <w:p>
+            <w:pPr>
+              <w:ind w:right="126"/>
+              <w:jc w:val="center"/>
+              <w:rPr>
+                <w:noProof/>
+              </w:rPr>
+            </w:pPr>
+            <w:r>
+              <w:rPr>
+                <w:noProof/>
+              </w:rPr>
+              <w:t xml:space="preserve">Entrance: </w:t>
+            </w:r>
+            <w:r>
+              <w:rPr>
+                <w:noProof/>
+              </w:rPr>
+              <w:fldChar w:fldCharType="begin"/>
+            </w:r>
+            <w:r>
+              <w:rPr>
+                <w:noProof/>
+              </w:rPr>
+              <w:instrText xml:space="preserve"> MERGEFIELD entrance </w:instrText>
+            </w:r>
+            <w:r>
+              <w:rPr>
+                <w:noProof/>
+              </w:rPr>
+              <w:fldChar w:fldCharType="separate"/>
+            </w:r>
+            <w:r>
+              <w:rPr>
+                <w:noProof/>
+              </w:rPr>
+              <w:t>«entrance»</w:t>
+            </w:r>
+            <w:r>
+              <w:rPr>
+                <w:noProof/>
+              </w:rPr>
+              <w:fldChar w:fldCharType="end"/>
+            </w:r>
+          </w:p>
+          <w:p>
+            <w:pPr>
+              <w:ind w:right="126"/>
+              <w:jc w:val="center"/>
+              <w:rPr>
+                <w:noProof/>
+              </w:rPr>
+            </w:pPr>
+            <w:r>
+              <w:rPr>
+                <w:noProof/>
+              </w:rPr>
+              <w:t xml:space="preserve">Exit: </w:t>
+            </w:r>
+            <w:r>
+              <w:rPr>
+                <w:noProof/>
+              </w:rPr>
+              <w:fldChar w:fldCharType="begin"/>
+            </w:r>
+            <w:r>
+              <w:rPr>
+                <w:noProof/>
+              </w:rPr>
+              <w:instrText xml:space="preserve"> MERGEFIELD exit </w:instrText>
+            </w:r>
+            <w:r>
+              <w:rPr>
+                <w:noProof/>
+              </w:rPr>
+              <w:fldChar w:fldCharType="separate"/>
+            </w:r>
+            <w:r>
+              <w:rPr>
+                <w:noProof/>
+              </w:rPr>
+              <w:t>«exit»</w:t>
+            </w:r>
+            <w:r>
+              <w:rPr>
+                <w:noProof/>
+              </w:rPr>
+              <w:fldChar w:fldCharType="end"/>
+            </w:r>
+          </w:p>
+          <w:p>
+            <w:pPr>
+              <w:ind w:right="126"/>
+              <w:jc w:val="center"/>
+              <w:rPr>
+                <w:noProof/>
+              </w:rPr>
+            </w:pPr>
+          </w:p>
+          <w:p>
+            <w:pPr>
+              <w:spacing w:before="111"/>
               <w:ind w:right="126"/>
               <w:jc w:val="center"/>
             </w:pPr>
@@ -468,24 +938,14 @@
                 <w:szCs w:val="28"/>
               </w:rPr>
             </w:pPr>
-            <w:r>
-              <w:fldChar w:fldCharType="begin"/>
-            </w:r>
-            <w:r>
-              <w:instrText xml:space="preserve"> NEXT </w:instrText>
-            </w:r>
-            <w:r>
-              <w:fldChar w:fldCharType="separate"/>
-            </w:r>
-            <w:r>
-              <w:rPr>
-                <w:noProof/>
-              </w:rPr>
-              <w:t>«Next Record»</w:t>
-            </w:r>
-            <w:r>
-              <w:fldChar w:fldCharType="end"/>
-            </w:r>
+            <w:fldSimple w:instr=" NEXT ">
+              <w:r>
+                <w:rPr>
+                  <w:noProof/>
+                </w:rPr>
+                <w:t>«Next Record»</w:t>
+              </w:r>
+            </w:fldSimple>
             <w:r>
               <w:rPr>
                 <w:b/>
@@ -526,7 +986,7 @@
               <w:rPr>
                 <w:noProof/>
               </w:rPr>
-              <w:t xml:space="preserve">Indoor: </w:t>
+              <w:t xml:space="preserve">Entrance: </w:t>
             </w:r>
             <w:r>
               <w:rPr>
@@ -571,7 +1031,7 @@
               <w:rPr>
                 <w:noProof/>
               </w:rPr>
-              <w:t xml:space="preserve">Outdoor: </w:t>
+              <w:t xml:space="preserve">Exit: </w:t>
             </w:r>
             <w:r>
               <w:rPr>
@@ -615,6 +1075,8 @@
           </w:p>
           <w:p>
             <w:pPr>
+              <w:spacing w:before="111"/>
+              <w:ind w:right="126"/>
               <w:jc w:val="center"/>
             </w:pPr>
             <w:r>
@@ -681,24 +1143,14 @@
                 <w:szCs w:val="28"/>
               </w:rPr>
             </w:pPr>
-            <w:r>
-              <w:fldChar w:fldCharType="begin"/>
-            </w:r>
-            <w:r>
-              <w:instrText xml:space="preserve"> NEXT </w:instrText>
-            </w:r>
-            <w:r>
-              <w:fldChar w:fldCharType="separate"/>
-            </w:r>
-            <w:r>
-              <w:rPr>
-                <w:noProof/>
-              </w:rPr>
-              <w:t>«Next Record»</w:t>
-            </w:r>
-            <w:r>
-              <w:fldChar w:fldCharType="end"/>
-            </w:r>
+            <w:fldSimple w:instr=" NEXT ">
+              <w:r>
+                <w:rPr>
+                  <w:noProof/>
+                </w:rPr>
+                <w:t>«Next Record»</w:t>
+              </w:r>
+            </w:fldSimple>
             <w:r>
               <w:rPr>
                 <w:b/>
@@ -739,7 +1191,7 @@
               <w:rPr>
                 <w:noProof/>
               </w:rPr>
-              <w:t xml:space="preserve">Indoor: </w:t>
+              <w:t xml:space="preserve">Entrance: </w:t>
             </w:r>
             <w:r>
               <w:rPr>
@@ -784,7 +1236,7 @@
               <w:rPr>
                 <w:noProof/>
               </w:rPr>
-              <w:t xml:space="preserve">Outdoor: </w:t>
+              <w:t xml:space="preserve">Exit: </w:t>
             </w:r>
             <w:r>
               <w:rPr>
@@ -926,24 +1378,14 @@
                 <w:szCs w:val="28"/>
               </w:rPr>
             </w:pPr>
-            <w:r>
-              <w:fldChar w:fldCharType="begin"/>
-            </w:r>
-            <w:r>
-              <w:instrText xml:space="preserve"> NEXT </w:instrText>
-            </w:r>
-            <w:r>
-              <w:fldChar w:fldCharType="separate"/>
-            </w:r>
-            <w:r>
-              <w:rPr>
-                <w:noProof/>
-              </w:rPr>
-              <w:t>«Next Record»</w:t>
-            </w:r>
-            <w:r>
-              <w:fldChar w:fldCharType="end"/>
-            </w:r>
+            <w:fldSimple w:instr=" NEXT ">
+              <w:r>
+                <w:rPr>
+                  <w:noProof/>
+                </w:rPr>
+                <w:t>«Next Record»</w:t>
+              </w:r>
+            </w:fldSimple>
             <w:r>
               <w:rPr>
                 <w:b/>
@@ -984,7 +1426,7 @@
               <w:rPr>
                 <w:noProof/>
               </w:rPr>
-              <w:t xml:space="preserve">Indoor: </w:t>
+              <w:t xml:space="preserve">Entrance: </w:t>
             </w:r>
             <w:r>
               <w:rPr>
@@ -1029,7 +1471,7 @@
               <w:rPr>
                 <w:noProof/>
               </w:rPr>
-              <w:t xml:space="preserve">Outdoor: </w:t>
+              <w:t xml:space="preserve">Exit: </w:t>
             </w:r>
             <w:r>
               <w:rPr>
@@ -1074,7 +1516,7 @@
           <w:p>
             <w:pPr>
               <w:spacing w:before="111"/>
-              <w:ind w:right="126"/>
+              <w:ind w:left="126" w:right="126"/>
               <w:jc w:val="center"/>
             </w:pPr>
             <w:r>
@@ -1141,24 +1583,14 @@
                 <w:szCs w:val="28"/>
               </w:rPr>
             </w:pPr>
-            <w:r>
-              <w:fldChar w:fldCharType="begin"/>
-            </w:r>
-            <w:r>
-              <w:instrText xml:space="preserve"> NEXT </w:instrText>
-            </w:r>
-            <w:r>
-              <w:fldChar w:fldCharType="separate"/>
-            </w:r>
-            <w:r>
-              <w:rPr>
-                <w:noProof/>
-              </w:rPr>
-              <w:t>«Next Record»</w:t>
-            </w:r>
-            <w:r>
-              <w:fldChar w:fldCharType="end"/>
-            </w:r>
+            <w:fldSimple w:instr=" NEXT ">
+              <w:r>
+                <w:rPr>
+                  <w:noProof/>
+                </w:rPr>
+                <w:t>«Next Record»</w:t>
+              </w:r>
+            </w:fldSimple>
             <w:r>
               <w:rPr>
                 <w:b/>
@@ -1199,7 +1631,7 @@
               <w:rPr>
                 <w:noProof/>
               </w:rPr>
-              <w:t xml:space="preserve">Indoor: </w:t>
+              <w:t xml:space="preserve">Entrance: </w:t>
             </w:r>
             <w:r>
               <w:rPr>
@@ -1244,7 +1676,7 @@
               <w:rPr>
                 <w:noProof/>
               </w:rPr>
-              <w:t xml:space="preserve">Outdoor: </w:t>
+              <w:t xml:space="preserve">Exit: </w:t>
             </w:r>
             <w:r>
               <w:rPr>
@@ -1328,466 +1760,8 @@
               </w:rPr>
               <w:fldChar w:fldCharType="end"/>
             </w:r>
-          </w:p>
-        </w:tc>
-      </w:tr>
-      <w:tr>
-        <w:trPr>
-          <w:trHeight w:hRule="exact" w:val="720"/>
-        </w:trPr>
-        <w:tc>
-          <w:tcPr>
-            <w:tcW w:w="5040" w:type="dxa"/>
-          </w:tcPr>
-          <w:p>
-            <w:pPr>
-              <w:ind w:left="126" w:right="126"/>
-            </w:pPr>
-          </w:p>
-        </w:tc>
-        <w:tc>
-          <w:tcPr>
-            <w:tcW w:w="720" w:type="dxa"/>
-          </w:tcPr>
-          <w:p>
-            <w:pPr>
-              <w:ind w:left="126" w:right="126"/>
-            </w:pPr>
-          </w:p>
-        </w:tc>
-        <w:tc>
-          <w:tcPr>
-            <w:tcW w:w="5040" w:type="dxa"/>
-          </w:tcPr>
-          <w:p>
-            <w:pPr>
-              <w:ind w:left="126" w:right="126"/>
-            </w:pPr>
-          </w:p>
-        </w:tc>
-      </w:tr>
-      <w:tr>
-        <w:trPr>
-          <w:trHeight w:hRule="exact" w:val="2880"/>
-        </w:trPr>
-        <w:tc>
-          <w:tcPr>
-            <w:tcW w:w="5040" w:type="dxa"/>
-            <w:vAlign w:val="center"/>
-          </w:tcPr>
-          <w:p>
-            <w:pPr>
-              <w:ind w:right="126"/>
-              <w:jc w:val="center"/>
-              <w:rPr>
-                <w:b/>
-                <w:noProof/>
-                <w:sz w:val="28"/>
-                <w:szCs w:val="28"/>
-              </w:rPr>
-            </w:pPr>
-            <w:r>
-              <w:fldChar w:fldCharType="begin"/>
-            </w:r>
-            <w:r>
-              <w:instrText xml:space="preserve"> NEXT </w:instrText>
-            </w:r>
-            <w:r>
-              <w:fldChar w:fldCharType="separate"/>
-            </w:r>
-            <w:r>
-              <w:rPr>
-                <w:noProof/>
-              </w:rPr>
-              <w:t>«Next Record»</w:t>
-            </w:r>
-            <w:r>
-              <w:fldChar w:fldCharType="end"/>
-            </w:r>
-            <w:r>
-              <w:rPr>
-                <w:b/>
-                <w:noProof/>
-                <w:sz w:val="28"/>
-                <w:szCs w:val="28"/>
-              </w:rPr>
-              <w:t xml:space="preserve"> </w:t>
-            </w:r>
-            <w:r>
-              <w:rPr>
-                <w:b/>
-                <w:noProof/>
-                <w:sz w:val="28"/>
-                <w:szCs w:val="28"/>
-              </w:rPr>
-              <w:t>Entrance</w:t>
-            </w:r>
-          </w:p>
-          <w:p>
-            <w:pPr>
-              <w:ind w:right="126"/>
-              <w:jc w:val="center"/>
-              <w:rPr>
-                <w:noProof/>
-              </w:rPr>
-            </w:pPr>
-          </w:p>
-          <w:p>
-            <w:pPr>
-              <w:ind w:right="126"/>
-              <w:jc w:val="center"/>
-              <w:rPr>
-                <w:noProof/>
-              </w:rPr>
-            </w:pPr>
-            <w:r>
-              <w:rPr>
-                <w:noProof/>
-              </w:rPr>
-              <w:t xml:space="preserve">Indoor: </w:t>
-            </w:r>
-            <w:r>
-              <w:rPr>
-                <w:noProof/>
-              </w:rPr>
-              <w:fldChar w:fldCharType="begin"/>
-            </w:r>
-            <w:r>
-              <w:rPr>
-                <w:noProof/>
-              </w:rPr>
-              <w:instrText xml:space="preserve"> MERGEFIELD entrance </w:instrText>
-            </w:r>
-            <w:r>
-              <w:rPr>
-                <w:noProof/>
-              </w:rPr>
-              <w:fldChar w:fldCharType="separate"/>
-            </w:r>
-            <w:r>
-              <w:rPr>
-                <w:noProof/>
-              </w:rPr>
-              <w:t>«entrance»</w:t>
-            </w:r>
-            <w:r>
-              <w:rPr>
-                <w:noProof/>
-              </w:rPr>
-              <w:fldChar w:fldCharType="end"/>
-            </w:r>
-          </w:p>
-          <w:p>
-            <w:pPr>
-              <w:ind w:right="126"/>
-              <w:jc w:val="center"/>
-              <w:rPr>
-                <w:noProof/>
-              </w:rPr>
-            </w:pPr>
-            <w:r>
-              <w:rPr>
-                <w:noProof/>
-              </w:rPr>
-              <w:t xml:space="preserve">Outdoor: </w:t>
-            </w:r>
-            <w:r>
-              <w:rPr>
-                <w:noProof/>
-              </w:rPr>
-              <w:fldChar w:fldCharType="begin"/>
-            </w:r>
-            <w:r>
-              <w:rPr>
-                <w:noProof/>
-              </w:rPr>
-              <w:instrText xml:space="preserve"> MERGEFIELD exit </w:instrText>
-            </w:r>
-            <w:r>
-              <w:rPr>
-                <w:noProof/>
-              </w:rPr>
-              <w:fldChar w:fldCharType="separate"/>
-            </w:r>
-            <w:r>
-              <w:rPr>
-                <w:noProof/>
-              </w:rPr>
-              <w:t>«exit»</w:t>
-            </w:r>
-            <w:r>
-              <w:rPr>
-                <w:noProof/>
-              </w:rPr>
-              <w:fldChar w:fldCharType="end"/>
-            </w:r>
-          </w:p>
-          <w:p>
-            <w:pPr>
-              <w:ind w:right="126"/>
-              <w:jc w:val="center"/>
-              <w:rPr>
-                <w:noProof/>
-              </w:rPr>
-            </w:pPr>
-          </w:p>
-          <w:p>
-            <w:pPr>
-              <w:spacing w:before="111"/>
-              <w:ind w:left="126" w:right="126"/>
-              <w:jc w:val="center"/>
-            </w:pPr>
-            <w:r>
-              <w:rPr>
-                <w:noProof/>
-              </w:rPr>
-              <w:t xml:space="preserve">Direction: </w:t>
-            </w:r>
-            <w:r>
-              <w:rPr>
-                <w:noProof/>
-              </w:rPr>
-              <w:fldChar w:fldCharType="begin"/>
-            </w:r>
-            <w:r>
-              <w:rPr>
-                <w:noProof/>
-              </w:rPr>
-              <w:instrText xml:space="preserve"> MERGEFIELD direction </w:instrText>
-            </w:r>
-            <w:r>
-              <w:rPr>
-                <w:noProof/>
-              </w:rPr>
-              <w:fldChar w:fldCharType="separate"/>
-            </w:r>
-            <w:r>
-              <w:rPr>
-                <w:noProof/>
-              </w:rPr>
-              <w:t>«direction»</w:t>
-            </w:r>
-            <w:r>
-              <w:rPr>
-                <w:noProof/>
-              </w:rPr>
-              <w:fldChar w:fldCharType="end"/>
-            </w:r>
-          </w:p>
-        </w:tc>
-        <w:tc>
-          <w:tcPr>
-            <w:tcW w:w="720" w:type="dxa"/>
-          </w:tcPr>
-          <w:p>
-            <w:pPr>
-              <w:ind w:left="126" w:right="126"/>
-            </w:pPr>
-          </w:p>
-        </w:tc>
-        <w:tc>
-          <w:tcPr>
-            <w:tcW w:w="5040" w:type="dxa"/>
-            <w:vAlign w:val="center"/>
-          </w:tcPr>
-          <w:p>
-            <w:pPr>
-              <w:ind w:right="126"/>
-              <w:jc w:val="center"/>
-              <w:rPr>
-                <w:b/>
-                <w:noProof/>
-                <w:sz w:val="28"/>
-                <w:szCs w:val="28"/>
-              </w:rPr>
-            </w:pPr>
-            <w:r>
-              <w:fldChar w:fldCharType="begin"/>
-            </w:r>
-            <w:r>
-              <w:instrText xml:space="preserve"> NEXT </w:instrText>
-            </w:r>
-            <w:r>
-              <w:fldChar w:fldCharType="separate"/>
-            </w:r>
-            <w:r>
-              <w:rPr>
-                <w:noProof/>
-              </w:rPr>
-              <w:t>«Next Record»</w:t>
-            </w:r>
-            <w:r>
-              <w:fldChar w:fldCharType="end"/>
-            </w:r>
-            <w:r>
-              <w:rPr>
-                <w:b/>
-                <w:noProof/>
-                <w:sz w:val="28"/>
-                <w:szCs w:val="28"/>
-              </w:rPr>
-              <w:t xml:space="preserve"> </w:t>
-            </w:r>
-            <w:r>
-              <w:rPr>
-                <w:b/>
-                <w:noProof/>
-                <w:sz w:val="28"/>
-                <w:szCs w:val="28"/>
-              </w:rPr>
-              <w:t>Entrance</w:t>
-            </w:r>
-          </w:p>
-          <w:p>
-            <w:pPr>
-              <w:ind w:right="126"/>
-              <w:jc w:val="center"/>
-              <w:rPr>
-                <w:noProof/>
-              </w:rPr>
-            </w:pPr>
-          </w:p>
-          <w:p>
-            <w:pPr>
-              <w:ind w:right="126"/>
-              <w:jc w:val="center"/>
-              <w:rPr>
-                <w:noProof/>
-              </w:rPr>
-            </w:pPr>
-            <w:r>
-              <w:rPr>
-                <w:noProof/>
-              </w:rPr>
-              <w:t xml:space="preserve">Indoor: </w:t>
-            </w:r>
-            <w:r>
-              <w:rPr>
-                <w:noProof/>
-              </w:rPr>
-              <w:fldChar w:fldCharType="begin"/>
-            </w:r>
-            <w:r>
-              <w:rPr>
-                <w:noProof/>
-              </w:rPr>
-              <w:instrText xml:space="preserve"> MERGEFIELD entrance </w:instrText>
-            </w:r>
-            <w:r>
-              <w:rPr>
-                <w:noProof/>
-              </w:rPr>
-              <w:fldChar w:fldCharType="separate"/>
-            </w:r>
-            <w:r>
-              <w:rPr>
-                <w:noProof/>
-              </w:rPr>
-              <w:t>«entrance»</w:t>
-            </w:r>
-            <w:r>
-              <w:rPr>
-                <w:noProof/>
-              </w:rPr>
-              <w:fldChar w:fldCharType="end"/>
-            </w:r>
-          </w:p>
-          <w:p>
-            <w:pPr>
-              <w:ind w:right="126"/>
-              <w:jc w:val="center"/>
-              <w:rPr>
-                <w:noProof/>
-              </w:rPr>
-            </w:pPr>
-            <w:r>
-              <w:rPr>
-                <w:noProof/>
-              </w:rPr>
-              <w:t xml:space="preserve">Outdoor: </w:t>
-            </w:r>
-            <w:r>
-              <w:rPr>
-                <w:noProof/>
-              </w:rPr>
-              <w:fldChar w:fldCharType="begin"/>
-            </w:r>
-            <w:r>
-              <w:rPr>
-                <w:noProof/>
-              </w:rPr>
-              <w:instrText xml:space="preserve"> MERGEFIELD exit </w:instrText>
-            </w:r>
-            <w:r>
-              <w:rPr>
-                <w:noProof/>
-              </w:rPr>
-              <w:fldChar w:fldCharType="separate"/>
-            </w:r>
-            <w:r>
-              <w:rPr>
-                <w:noProof/>
-              </w:rPr>
-              <w:t>«exit»</w:t>
-            </w:r>
-            <w:r>
-              <w:rPr>
-                <w:noProof/>
-              </w:rPr>
-              <w:fldChar w:fldCharType="end"/>
-            </w:r>
-          </w:p>
-          <w:p>
-            <w:pPr>
-              <w:ind w:right="126"/>
-              <w:jc w:val="center"/>
-              <w:rPr>
-                <w:noProof/>
-              </w:rPr>
-            </w:pPr>
-          </w:p>
-          <w:p>
-            <w:pPr>
-              <w:spacing w:before="111"/>
-              <w:ind w:right="126"/>
-              <w:jc w:val="center"/>
-            </w:pPr>
-            <w:r>
-              <w:rPr>
-                <w:noProof/>
-              </w:rPr>
-              <w:t xml:space="preserve">Direction: </w:t>
-            </w:r>
-            <w:r>
-              <w:rPr>
-                <w:noProof/>
-              </w:rPr>
-              <w:fldChar w:fldCharType="begin"/>
-            </w:r>
-            <w:r>
-              <w:rPr>
-                <w:noProof/>
-              </w:rPr>
-              <w:instrText xml:space="preserve"> MERGEFIELD direction </w:instrText>
-            </w:r>
-            <w:r>
-              <w:rPr>
-                <w:noProof/>
-              </w:rPr>
-              <w:fldChar w:fldCharType="separate"/>
-            </w:r>
-            <w:r>
-              <w:rPr>
-                <w:noProof/>
-              </w:rPr>
-              <w:t>«direction»</w:t>
-            </w:r>
-            <w:r>
-              <w:rPr>
-                <w:noProof/>
-              </w:rPr>
-              <w:fldChar w:fldCharType="end"/>
-            </w:r>
+            <w:bookmarkStart w:id="0" w:name="_GoBack"/>
+            <w:bookmarkEnd w:id="0"/>
           </w:p>
         </w:tc>
       </w:tr>
@@ -3290,7 +3264,7 @@
 </file>
 
 <file path=customXml/itemProps1.xml><?xml version="1.0" encoding="utf-8"?>
-<ds:datastoreItem xmlns:ds="http://schemas.openxmlformats.org/officeDocument/2006/customXml" ds:itemID="{6D38D15F-A781-40CC-8621-059A85C68C11}">
+<ds:datastoreItem xmlns:ds="http://schemas.openxmlformats.org/officeDocument/2006/customXml" ds:itemID="{3979880A-C543-4C43-A099-D71C8EE69C9C}">
   <ds:schemaRefs>
     <ds:schemaRef ds:uri="http://schemas.openxmlformats.org/officeDocument/2006/bibliography"/>
   </ds:schemaRefs>

</xml_diff>